<commit_message>
Add some links on more pro ways for creating rule-based chatbots
</commit_message>
<xml_diff>
--- a/Important Links.docx
+++ b/Important Links.docx
@@ -1,9 +1,10 @@
 
 <file path=word/document.xml><?xml version="1.0" encoding="utf-8"?>
-<w:document xmlns:wpc="http://schemas.microsoft.com/office/word/2010/wordprocessingCanvas" xmlns:cx="http://schemas.microsoft.com/office/drawing/2014/chartex" xmlns:cx1="http://schemas.microsoft.com/office/drawing/2015/9/8/chartex" xmlns:cx2="http://schemas.microsoft.com/office/drawing/2015/10/21/chartex" xmlns:cx3="http://schemas.microsoft.com/office/drawing/2016/5/9/chartex" xmlns:cx4="http://schemas.microsoft.com/office/drawing/2016/5/10/chartex" xmlns:cx5="http://schemas.microsoft.com/office/drawing/2016/5/11/chartex" xmlns:cx6="http://schemas.microsoft.com/office/drawing/2016/5/12/chartex" xmlns:cx7="http://schemas.microsoft.com/office/drawing/2016/5/13/chartex" xmlns:cx8="http://schemas.microsoft.com/office/drawing/2016/5/14/chartex" xmlns:mc="http://schemas.openxmlformats.org/markup-compatibility/2006" xmlns:aink="http://schemas.microsoft.com/office/drawing/2016/ink" xmlns:am3d="http://schemas.microsoft.com/office/drawing/2017/model3d" xmlns:o="urn:schemas-microsoft-com:office:office" xmlns:r="http://schemas.openxmlformats.org/officeDocument/2006/relationships" xmlns:m="http://schemas.openxmlformats.org/officeDocument/2006/math" xmlns:v="urn:schemas-microsoft-com:vml" xmlns:wp14="http://schemas.microsoft.com/office/word/2010/wordprocessingDrawing" xmlns:wp="http://schemas.openxmlformats.org/drawingml/2006/wordprocessingDrawing" xmlns:w10="urn:schemas-microsoft-com:office:word" xmlns:w="http://schemas.openxmlformats.org/wordprocessingml/2006/main" xmlns:w14="http://schemas.microsoft.com/office/word/2010/wordml" xmlns:w15="http://schemas.microsoft.com/office/word/2012/wordml" xmlns:w16cid="http://schemas.microsoft.com/office/word/2016/wordml/cid" xmlns:w16se="http://schemas.microsoft.com/office/word/2015/wordml/symex" xmlns:wpg="http://schemas.microsoft.com/office/word/2010/wordprocessingGroup" xmlns:wpi="http://schemas.microsoft.com/office/word/2010/wordprocessingInk" xmlns:wne="http://schemas.microsoft.com/office/word/2006/wordml" xmlns:wps="http://schemas.microsoft.com/office/word/2010/wordprocessingShape" mc:Ignorable="w14 w15 w16se w16cid wp14">
+<w:document xmlns:o="urn:schemas-microsoft-com:office:office" xmlns:r="http://schemas.openxmlformats.org/officeDocument/2006/relationships" xmlns:v="urn:schemas-microsoft-com:vml" xmlns:w="http://schemas.openxmlformats.org/wordprocessingml/2006/main" xmlns:w10="urn:schemas-microsoft-com:office:word" xmlns:wp="http://schemas.openxmlformats.org/drawingml/2006/wordprocessingDrawing" xmlns:wps="http://schemas.microsoft.com/office/word/2010/wordprocessingShape" xmlns:wpg="http://schemas.microsoft.com/office/word/2010/wordprocessingGroup" xmlns:mc="http://schemas.openxmlformats.org/markup-compatibility/2006" xmlns:wp14="http://schemas.microsoft.com/office/word/2010/wordprocessingDrawing" xmlns:w14="http://schemas.microsoft.com/office/word/2010/wordml" mc:Ignorable="w14 wp14">
   <w:body>
     <w:p>
       <w:pPr>
+        <w:pStyle w:val="Normal"/>
         <w:rPr>
           <w:rFonts w:ascii="Times New Roman" w:hAnsi="Times New Roman" w:cs="Times New Roman"/>
           <w:sz w:val="28"/>
@@ -11,7 +12,7 @@
       </w:pPr>
       <w:r>
         <w:rPr>
-          <w:rFonts w:ascii="Times New Roman" w:hAnsi="Times New Roman" w:cs="Times New Roman"/>
+          <w:rFonts w:cs="Times New Roman" w:ascii="Times New Roman" w:hAnsi="Times New Roman"/>
           <w:sz w:val="28"/>
         </w:rPr>
         <w:t>AIML</w:t>
@@ -19,30 +20,28 @@
     </w:p>
     <w:p>
       <w:pPr>
-        <w:rPr>
-          <w:rFonts w:ascii="Times New Roman" w:hAnsi="Times New Roman" w:cs="Times New Roman"/>
-        </w:rPr>
-      </w:pPr>
-      <w:proofErr w:type="spellStart"/>
-      <w:r>
-        <w:rPr>
-          <w:rFonts w:ascii="Times New Roman" w:hAnsi="Times New Roman" w:cs="Times New Roman"/>
+        <w:pStyle w:val="Normal"/>
+        <w:rPr>
+          <w:rFonts w:ascii="Times New Roman" w:hAnsi="Times New Roman" w:cs="Times New Roman"/>
+        </w:rPr>
+      </w:pPr>
+      <w:r>
+        <w:rPr>
+          <w:rFonts w:cs="Times New Roman" w:ascii="Times New Roman" w:hAnsi="Times New Roman"/>
         </w:rPr>
         <w:t>Pandorabots</w:t>
       </w:r>
-      <w:proofErr w:type="spellEnd"/>
-    </w:p>
-    <w:p>
-      <w:pPr>
-        <w:rPr>
-          <w:rFonts w:ascii="Times New Roman" w:hAnsi="Times New Roman" w:cs="Times New Roman"/>
-        </w:rPr>
-      </w:pPr>
-      <w:hyperlink r:id="rId4" w:history="1">
+    </w:p>
+    <w:p>
+      <w:pPr>
+        <w:pStyle w:val="Normal"/>
+        <w:rPr/>
+      </w:pPr>
+      <w:hyperlink r:id="rId2">
         <w:r>
           <w:rPr>
-            <w:rStyle w:val="Hyperlink"/>
-            <w:rFonts w:ascii="Times New Roman" w:hAnsi="Times New Roman" w:cs="Times New Roman"/>
+            <w:rStyle w:val="InternetLink"/>
+            <w:rFonts w:cs="Times New Roman" w:ascii="Times New Roman" w:hAnsi="Times New Roman"/>
           </w:rPr>
           <w:t>https://pandorabots.com/</w:t>
         </w:r>
@@ -50,28 +49,28 @@
     </w:p>
     <w:p>
       <w:pPr>
-        <w:rPr>
-          <w:rFonts w:ascii="Times New Roman" w:hAnsi="Times New Roman" w:cs="Times New Roman"/>
-        </w:rPr>
-      </w:pPr>
-      <w:r>
-        <w:rPr>
-          <w:rFonts w:ascii="Times New Roman" w:hAnsi="Times New Roman" w:cs="Times New Roman"/>
+        <w:pStyle w:val="Normal"/>
+        <w:rPr>
+          <w:rFonts w:ascii="Times New Roman" w:hAnsi="Times New Roman" w:cs="Times New Roman"/>
+        </w:rPr>
+      </w:pPr>
+      <w:r>
+        <w:rPr>
+          <w:rFonts w:cs="Times New Roman" w:ascii="Times New Roman" w:hAnsi="Times New Roman"/>
         </w:rPr>
         <w:t>Standard Library</w:t>
       </w:r>
     </w:p>
     <w:p>
       <w:pPr>
-        <w:rPr>
-          <w:rFonts w:ascii="Times New Roman" w:hAnsi="Times New Roman" w:cs="Times New Roman"/>
-        </w:rPr>
-      </w:pPr>
-      <w:hyperlink r:id="rId5" w:history="1">
+        <w:pStyle w:val="Normal"/>
+        <w:rPr/>
+      </w:pPr>
+      <w:hyperlink r:id="rId3">
         <w:r>
           <w:rPr>
-            <w:rStyle w:val="Hyperlink"/>
-            <w:rFonts w:ascii="Times New Roman" w:hAnsi="Times New Roman" w:cs="Times New Roman"/>
+            <w:rStyle w:val="InternetLink"/>
+            <w:rFonts w:cs="Times New Roman" w:ascii="Times New Roman" w:hAnsi="Times New Roman"/>
           </w:rPr>
           <w:t>https://www.pandorabots.com/docs/aiml-libraries.html</w:t>
         </w:r>
@@ -79,13 +78,20 @@
     </w:p>
     <w:p>
       <w:pPr>
-        <w:rPr>
-          <w:rFonts w:ascii="Times New Roman" w:hAnsi="Times New Roman" w:cs="Times New Roman"/>
-        </w:rPr>
-      </w:pPr>
-    </w:p>
-    <w:p>
-      <w:pPr>
+        <w:pStyle w:val="Normal"/>
+        <w:rPr>
+          <w:rFonts w:ascii="Times New Roman" w:hAnsi="Times New Roman" w:cs="Times New Roman"/>
+        </w:rPr>
+      </w:pPr>
+      <w:r>
+        <w:rPr>
+          <w:rFonts w:cs="Times New Roman" w:ascii="Times New Roman" w:hAnsi="Times New Roman"/>
+        </w:rPr>
+      </w:r>
+    </w:p>
+    <w:p>
+      <w:pPr>
+        <w:pStyle w:val="Normal"/>
         <w:rPr>
           <w:rFonts w:ascii="Times New Roman" w:hAnsi="Times New Roman" w:cs="Times New Roman"/>
           <w:sz w:val="28"/>
@@ -93,7 +99,7 @@
       </w:pPr>
       <w:r>
         <w:rPr>
-          <w:rFonts w:ascii="Times New Roman" w:hAnsi="Times New Roman" w:cs="Times New Roman"/>
+          <w:rFonts w:cs="Times New Roman" w:ascii="Times New Roman" w:hAnsi="Times New Roman"/>
           <w:sz w:val="28"/>
         </w:rPr>
         <w:t>Bot Info Misc.</w:t>
@@ -101,31 +107,28 @@
     </w:p>
     <w:p>
       <w:pPr>
-        <w:rPr>
-          <w:rFonts w:ascii="Times New Roman" w:hAnsi="Times New Roman" w:cs="Times New Roman"/>
-        </w:rPr>
-      </w:pPr>
-      <w:r>
-        <w:rPr>
-          <w:rFonts w:ascii="Times New Roman" w:hAnsi="Times New Roman" w:cs="Times New Roman"/>
+        <w:pStyle w:val="Normal"/>
+        <w:rPr>
+          <w:rFonts w:ascii="Times New Roman" w:hAnsi="Times New Roman" w:cs="Times New Roman"/>
+        </w:rPr>
+      </w:pPr>
+      <w:r>
+        <w:rPr>
+          <w:rFonts w:cs="Times New Roman" w:ascii="Times New Roman" w:hAnsi="Times New Roman"/>
         </w:rPr>
         <w:t>Designing Bots: Creating Conversational Experiences</w:t>
       </w:r>
     </w:p>
     <w:p>
       <w:pPr>
-        <w:rPr>
-          <w:rFonts w:ascii="Times New Roman" w:hAnsi="Times New Roman" w:cs="Times New Roman"/>
-          <w:color w:val="444444"/>
-          <w:sz w:val="20"/>
-          <w:szCs w:val="20"/>
-        </w:rPr>
-      </w:pPr>
-      <w:hyperlink r:id="rId6" w:tgtFrame="_blank" w:history="1">
+        <w:pStyle w:val="Normal"/>
+        <w:rPr/>
+      </w:pPr>
+      <w:hyperlink r:id="rId4">
         <w:r>
           <w:rPr>
-            <w:rStyle w:val="Hyperlink"/>
-            <w:rFonts w:ascii="Times New Roman" w:hAnsi="Times New Roman" w:cs="Times New Roman"/>
+            <w:rStyle w:val="InternetLink"/>
+            <w:rFonts w:cs="Times New Roman" w:ascii="Times New Roman" w:hAnsi="Times New Roman"/>
             <w:sz w:val="20"/>
             <w:szCs w:val="20"/>
           </w:rPr>
@@ -135,6 +138,7 @@
     </w:p>
     <w:p>
       <w:pPr>
+        <w:pStyle w:val="Normal"/>
         <w:rPr>
           <w:rFonts w:ascii="Times New Roman" w:hAnsi="Times New Roman" w:cs="Times New Roman"/>
         </w:rPr>
@@ -143,59 +147,60 @@
       <w:bookmarkEnd w:id="0"/>
       <w:r>
         <w:rPr>
-          <w:rFonts w:ascii="Times New Roman" w:hAnsi="Times New Roman" w:cs="Times New Roman"/>
-        </w:rPr>
-        <w:t xml:space="preserve">Example: </w:t>
-      </w:r>
-      <w:proofErr w:type="spellStart"/>
-      <w:r>
-        <w:rPr>
-          <w:rFonts w:ascii="Times New Roman" w:hAnsi="Times New Roman" w:cs="Times New Roman"/>
-        </w:rPr>
-        <w:t>Woebot</w:t>
-      </w:r>
-      <w:proofErr w:type="spellEnd"/>
-    </w:p>
-    <w:p>
-      <w:pPr>
-        <w:rPr>
-          <w:rFonts w:ascii="Times New Roman" w:hAnsi="Times New Roman" w:cs="Times New Roman"/>
-        </w:rPr>
-      </w:pPr>
-      <w:hyperlink r:id="rId7" w:history="1">
+          <w:rFonts w:cs="Times New Roman" w:ascii="Times New Roman" w:hAnsi="Times New Roman"/>
+        </w:rPr>
+        <w:t>Example: Woebot</w:t>
+      </w:r>
+    </w:p>
+    <w:p>
+      <w:pPr>
+        <w:pStyle w:val="Normal"/>
+        <w:rPr/>
+      </w:pPr>
+      <w:r>
+        <w:fldChar w:fldCharType="begin"/>
+      </w:r>
+      <w:r>
+        <w:instrText> HYPERLINK "https://www.woebot.io/" \l "say-hello"</w:instrText>
+      </w:r>
+      <w:r>
+        <w:fldChar w:fldCharType="separate"/>
+      </w:r>
+      <w:r>
+        <w:rPr>
+          <w:rStyle w:val="InternetLink"/>
+          <w:rFonts w:cs="Times New Roman" w:ascii="Times New Roman" w:hAnsi="Times New Roman"/>
+        </w:rPr>
+        <w:t>https://www.woebot.io/#say-hello</w:t>
+      </w:r>
+      <w:r>
+        <w:fldChar w:fldCharType="end"/>
+      </w:r>
+    </w:p>
+    <w:p>
+      <w:pPr>
+        <w:pStyle w:val="Normal"/>
+        <w:rPr>
+          <w:rFonts w:ascii="Times New Roman" w:hAnsi="Times New Roman" w:cs="Times New Roman"/>
+        </w:rPr>
+      </w:pPr>
+      <w:r>
+        <w:rPr>
+          <w:rFonts w:cs="Times New Roman" w:ascii="Times New Roman" w:hAnsi="Times New Roman"/>
+        </w:rPr>
+        <w:t>Example: Elli Q</w:t>
+      </w:r>
+    </w:p>
+    <w:p>
+      <w:pPr>
+        <w:pStyle w:val="Normal"/>
+        <w:rPr/>
+      </w:pPr>
+      <w:hyperlink r:id="rId5">
         <w:r>
           <w:rPr>
-            <w:rStyle w:val="Hyperlink"/>
-            <w:rFonts w:ascii="Times New Roman" w:hAnsi="Times New Roman" w:cs="Times New Roman"/>
-          </w:rPr>
-          <w:t>https://www.woebot.io/#say-hello</w:t>
-        </w:r>
-      </w:hyperlink>
-    </w:p>
-    <w:p>
-      <w:pPr>
-        <w:rPr>
-          <w:rFonts w:ascii="Times New Roman" w:hAnsi="Times New Roman" w:cs="Times New Roman"/>
-        </w:rPr>
-      </w:pPr>
-      <w:r>
-        <w:rPr>
-          <w:rFonts w:ascii="Times New Roman" w:hAnsi="Times New Roman" w:cs="Times New Roman"/>
-        </w:rPr>
-        <w:t>Example: Elli Q</w:t>
-      </w:r>
-    </w:p>
-    <w:p>
-      <w:pPr>
-        <w:rPr>
-          <w:rFonts w:ascii="Times New Roman" w:hAnsi="Times New Roman" w:cs="Times New Roman"/>
-        </w:rPr>
-      </w:pPr>
-      <w:hyperlink r:id="rId8" w:history="1">
-        <w:r>
-          <w:rPr>
-            <w:rStyle w:val="Hyperlink"/>
-            <w:rFonts w:ascii="Times New Roman" w:hAnsi="Times New Roman" w:cs="Times New Roman"/>
+            <w:rStyle w:val="InternetLink"/>
+            <w:rFonts w:cs="Times New Roman" w:ascii="Times New Roman" w:hAnsi="Times New Roman"/>
           </w:rPr>
           <w:t>https://elliq.com/</w:t>
         </w:r>
@@ -203,31 +208,28 @@
     </w:p>
     <w:p>
       <w:pPr>
-        <w:rPr>
-          <w:rFonts w:ascii="Times New Roman" w:hAnsi="Times New Roman" w:cs="Times New Roman"/>
-        </w:rPr>
-      </w:pPr>
-      <w:r>
-        <w:rPr>
-          <w:rFonts w:ascii="Times New Roman" w:hAnsi="Times New Roman" w:cs="Times New Roman"/>
+        <w:pStyle w:val="Normal"/>
+        <w:rPr>
+          <w:rFonts w:ascii="Times New Roman" w:hAnsi="Times New Roman" w:cs="Times New Roman"/>
+        </w:rPr>
+      </w:pPr>
+      <w:r>
+        <w:rPr>
+          <w:rFonts w:cs="Times New Roman" w:ascii="Times New Roman" w:hAnsi="Times New Roman"/>
         </w:rPr>
         <w:t>Using AIML and NLP to Create a Conversation Flow for Your Chatbot</w:t>
       </w:r>
     </w:p>
     <w:p>
       <w:pPr>
-        <w:rPr>
-          <w:rFonts w:ascii="Times New Roman" w:hAnsi="Times New Roman" w:cs="Times New Roman"/>
-          <w:color w:val="444444"/>
-          <w:sz w:val="20"/>
-          <w:szCs w:val="20"/>
-        </w:rPr>
-      </w:pPr>
-      <w:hyperlink r:id="rId9" w:tgtFrame="_blank" w:history="1">
+        <w:pStyle w:val="Normal"/>
+        <w:rPr/>
+      </w:pPr>
+      <w:hyperlink r:id="rId6">
         <w:r>
           <w:rPr>
-            <w:rStyle w:val="Hyperlink"/>
-            <w:rFonts w:ascii="Times New Roman" w:hAnsi="Times New Roman" w:cs="Times New Roman"/>
+            <w:rStyle w:val="InternetLink"/>
+            <w:rFonts w:cs="Times New Roman" w:ascii="Times New Roman" w:hAnsi="Times New Roman"/>
             <w:sz w:val="20"/>
             <w:szCs w:val="20"/>
           </w:rPr>
@@ -237,31 +239,28 @@
     </w:p>
     <w:p>
       <w:pPr>
-        <w:rPr>
-          <w:rFonts w:ascii="Times New Roman" w:hAnsi="Times New Roman" w:cs="Times New Roman"/>
-        </w:rPr>
-      </w:pPr>
-      <w:r>
-        <w:rPr>
-          <w:rFonts w:ascii="Times New Roman" w:hAnsi="Times New Roman" w:cs="Times New Roman"/>
+        <w:pStyle w:val="Normal"/>
+        <w:rPr>
+          <w:rFonts w:ascii="Times New Roman" w:hAnsi="Times New Roman" w:cs="Times New Roman"/>
+        </w:rPr>
+      </w:pPr>
+      <w:r>
+        <w:rPr>
+          <w:rFonts w:cs="Times New Roman" w:ascii="Times New Roman" w:hAnsi="Times New Roman"/>
         </w:rPr>
         <w:t>What’s in your bot stack? Survey results of people building bots today</w:t>
       </w:r>
     </w:p>
     <w:p>
       <w:pPr>
-        <w:rPr>
-          <w:rFonts w:ascii="Times New Roman" w:hAnsi="Times New Roman" w:cs="Times New Roman"/>
-          <w:color w:val="444444"/>
-          <w:sz w:val="20"/>
-          <w:szCs w:val="20"/>
-        </w:rPr>
-      </w:pPr>
-      <w:hyperlink r:id="rId10" w:tgtFrame="_blank" w:history="1">
+        <w:pStyle w:val="Normal"/>
+        <w:rPr/>
+      </w:pPr>
+      <w:hyperlink r:id="rId7">
         <w:r>
           <w:rPr>
-            <w:rStyle w:val="Hyperlink"/>
-            <w:rFonts w:ascii="Times New Roman" w:hAnsi="Times New Roman" w:cs="Times New Roman"/>
+            <w:rStyle w:val="InternetLink"/>
+            <w:rFonts w:cs="Times New Roman" w:ascii="Times New Roman" w:hAnsi="Times New Roman"/>
             <w:sz w:val="20"/>
             <w:szCs w:val="20"/>
           </w:rPr>
@@ -271,31 +270,28 @@
     </w:p>
     <w:p>
       <w:pPr>
-        <w:rPr>
-          <w:rFonts w:ascii="Times New Roman" w:hAnsi="Times New Roman" w:cs="Times New Roman"/>
-        </w:rPr>
-      </w:pPr>
-      <w:r>
-        <w:rPr>
-          <w:rFonts w:ascii="Times New Roman" w:hAnsi="Times New Roman" w:cs="Times New Roman"/>
+        <w:pStyle w:val="Normal"/>
+        <w:rPr>
+          <w:rFonts w:ascii="Times New Roman" w:hAnsi="Times New Roman" w:cs="Times New Roman"/>
+        </w:rPr>
+      </w:pPr>
+      <w:r>
+        <w:rPr>
+          <w:rFonts w:cs="Times New Roman" w:ascii="Times New Roman" w:hAnsi="Times New Roman"/>
         </w:rPr>
         <w:t>Writing Interactive Fiction with Twine</w:t>
       </w:r>
     </w:p>
     <w:p>
       <w:pPr>
-        <w:rPr>
-          <w:rFonts w:ascii="Times New Roman" w:hAnsi="Times New Roman" w:cs="Times New Roman"/>
-          <w:color w:val="444444"/>
-          <w:sz w:val="20"/>
-          <w:szCs w:val="20"/>
-        </w:rPr>
-      </w:pPr>
-      <w:hyperlink r:id="rId11" w:tgtFrame="_blank" w:history="1">
+        <w:pStyle w:val="Normal"/>
+        <w:rPr/>
+      </w:pPr>
+      <w:hyperlink r:id="rId8">
         <w:r>
           <w:rPr>
-            <w:rStyle w:val="Hyperlink"/>
-            <w:rFonts w:ascii="Times New Roman" w:hAnsi="Times New Roman" w:cs="Times New Roman"/>
+            <w:rStyle w:val="InternetLink"/>
+            <w:rFonts w:cs="Times New Roman" w:ascii="Times New Roman" w:hAnsi="Times New Roman"/>
             <w:sz w:val="20"/>
             <w:szCs w:val="20"/>
           </w:rPr>
@@ -305,52 +301,190 @@
     </w:p>
     <w:p>
       <w:pPr>
-        <w:rPr>
-          <w:rFonts w:ascii="Times New Roman" w:hAnsi="Times New Roman" w:cs="Times New Roman"/>
-          <w:sz w:val="28"/>
-        </w:rPr>
-      </w:pPr>
-    </w:p>
-    <w:p>
-      <w:pPr>
-        <w:rPr>
-          <w:rFonts w:ascii="Times New Roman" w:hAnsi="Times New Roman" w:cs="Times New Roman"/>
-          <w:sz w:val="28"/>
-        </w:rPr>
-      </w:pPr>
-      <w:r>
-        <w:rPr>
-          <w:rFonts w:ascii="Times New Roman" w:hAnsi="Times New Roman" w:cs="Times New Roman"/>
-          <w:sz w:val="28"/>
-        </w:rPr>
-        <w:t>Review Articles</w:t>
-      </w:r>
-    </w:p>
-    <w:p>
-      <w:pPr>
-        <w:rPr>
-          <w:rFonts w:ascii="Times New Roman" w:hAnsi="Times New Roman" w:cs="Times New Roman"/>
-        </w:rPr>
-      </w:pPr>
-      <w:bookmarkStart w:id="1" w:name="citation"/>
-      <w:r>
-        <w:rPr>
-          <w:rFonts w:ascii="Times New Roman" w:hAnsi="Times New Roman" w:cs="Times New Roman"/>
-        </w:rPr>
-        <w:t>CBT Manual (see PDF)</w:t>
-      </w:r>
-    </w:p>
-    <w:p>
-      <w:pPr>
-        <w:rPr>
-          <w:rFonts w:ascii="Times New Roman" w:hAnsi="Times New Roman" w:cs="Times New Roman"/>
-        </w:rPr>
-      </w:pPr>
-      <w:hyperlink r:id="rId12" w:history="1">
+        <w:pStyle w:val="Normal"/>
+        <w:rPr>
+          <w:sz w:val="24"/>
+          <w:szCs w:val="24"/>
+        </w:rPr>
+      </w:pPr>
+      <w:r>
+        <w:rPr>
+          <w:rFonts w:cs="Times New Roman" w:ascii="Times New Roman" w:hAnsi="Times New Roman"/>
+          <w:sz w:val="24"/>
+          <w:szCs w:val="24"/>
+        </w:rPr>
+        <w:t>Alternative Approaches toward Creating a chatbot</w:t>
+      </w:r>
+    </w:p>
+    <w:p>
+      <w:pPr>
+        <w:pStyle w:val="Normal"/>
+        <w:rPr>
+          <w:sz w:val="22"/>
+          <w:szCs w:val="22"/>
+        </w:rPr>
+      </w:pPr>
+      <w:r>
+        <w:rPr>
+          <w:rFonts w:cs="Times New Roman" w:ascii="Times New Roman" w:hAnsi="Times New Roman"/>
+          <w:sz w:val="22"/>
+          <w:szCs w:val="22"/>
+        </w:rPr>
+        <w:t>Chatbot Creation Options</w:t>
+      </w:r>
+    </w:p>
+    <w:p>
+      <w:pPr>
+        <w:pStyle w:val="Normal"/>
+        <w:rPr/>
+      </w:pPr>
+      <w:hyperlink r:id="rId9">
         <w:r>
           <w:rPr>
-            <w:rStyle w:val="Hyperlink"/>
-            <w:rFonts w:ascii="Times New Roman" w:hAnsi="Times New Roman" w:cs="Times New Roman"/>
+            <w:rStyle w:val="InternetLink"/>
+            <w:rFonts w:cs="Times New Roman" w:ascii="Times New Roman" w:hAnsi="Times New Roman"/>
+            <w:sz w:val="20"/>
+            <w:szCs w:val="20"/>
+          </w:rPr>
+          <w:t>https://journals.ala.org/index.php/ltr/article/viewFile/4505/5282</w:t>
+        </w:r>
+      </w:hyperlink>
+    </w:p>
+    <w:p>
+      <w:pPr>
+        <w:pStyle w:val="Heading1"/>
+        <w:rPr>
+          <w:sz w:val="22"/>
+          <w:szCs w:val="22"/>
+        </w:rPr>
+      </w:pPr>
+      <w:bookmarkStart w:id="1" w:name="a92c"/>
+      <w:bookmarkEnd w:id="1"/>
+      <w:r>
+        <w:rPr>
+          <w:rFonts w:cs="Times New Roman" w:ascii="Times New Roman" w:hAnsi="Times New Roman"/>
+          <w:b w:val="false"/>
+          <w:bCs w:val="false"/>
+          <w:i w:val="false"/>
+          <w:caps w:val="false"/>
+          <w:smallCaps w:val="false"/>
+          <w:sz w:val="22"/>
+          <w:szCs w:val="22"/>
+        </w:rPr>
+        <w:t>How to build your first chatbot using ChatScript</w:t>
+      </w:r>
+    </w:p>
+    <w:p>
+      <w:pPr>
+        <w:pStyle w:val="Normal"/>
+        <w:rPr/>
+      </w:pPr>
+      <w:hyperlink r:id="rId10">
+        <w:r>
+          <w:rPr>
+            <w:rStyle w:val="InternetLink"/>
+            <w:rFonts w:cs="Times New Roman" w:ascii="Times New Roman" w:hAnsi="Times New Roman"/>
+            <w:sz w:val="20"/>
+            <w:szCs w:val="20"/>
+          </w:rPr>
+          <w:t>https://medium.freecodecamp.org/chatscript-for-beginners-chatbots-developers-c58bb591da8</w:t>
+        </w:r>
+      </w:hyperlink>
+    </w:p>
+    <w:p>
+      <w:pPr>
+        <w:pStyle w:val="Normal"/>
+        <w:rPr>
+          <w:sz w:val="22"/>
+          <w:szCs w:val="22"/>
+        </w:rPr>
+      </w:pPr>
+      <w:r>
+        <w:rPr>
+          <w:rFonts w:cs="Times New Roman" w:ascii="Times New Roman" w:hAnsi="Times New Roman"/>
+          <w:sz w:val="22"/>
+          <w:szCs w:val="22"/>
+        </w:rPr>
+        <w:t>Rivescript</w:t>
+      </w:r>
+    </w:p>
+    <w:p>
+      <w:pPr>
+        <w:pStyle w:val="Normal"/>
+        <w:rPr>
+          <w:rFonts w:ascii="Times New Roman" w:hAnsi="Times New Roman" w:cs="Times New Roman"/>
+          <w:sz w:val="20"/>
+          <w:szCs w:val="20"/>
+        </w:rPr>
+      </w:pPr>
+      <w:hyperlink r:id="rId11">
+        <w:r>
+          <w:rPr>
+            <w:rStyle w:val="InternetLink"/>
+            <w:rFonts w:cs="Times New Roman" w:ascii="Times New Roman" w:hAnsi="Times New Roman"/>
+            <w:sz w:val="20"/>
+            <w:szCs w:val="20"/>
+          </w:rPr>
+          <w:t>https://www.rivescript.com/</w:t>
+        </w:r>
+      </w:hyperlink>
+    </w:p>
+    <w:p>
+      <w:pPr>
+        <w:pStyle w:val="Normal"/>
+        <w:rPr>
+          <w:rFonts w:ascii="Times New Roman" w:hAnsi="Times New Roman" w:cs="Times New Roman"/>
+          <w:sz w:val="28"/>
+        </w:rPr>
+      </w:pPr>
+      <w:r>
+        <w:rPr>
+          <w:rFonts w:cs="Times New Roman" w:ascii="Times New Roman" w:hAnsi="Times New Roman"/>
+          <w:sz w:val="28"/>
+        </w:rPr>
+      </w:r>
+    </w:p>
+    <w:p>
+      <w:pPr>
+        <w:pStyle w:val="Normal"/>
+        <w:rPr>
+          <w:rFonts w:ascii="Times New Roman" w:hAnsi="Times New Roman" w:cs="Times New Roman"/>
+          <w:sz w:val="28"/>
+        </w:rPr>
+      </w:pPr>
+      <w:r>
+        <w:rPr>
+          <w:rFonts w:cs="Times New Roman" w:ascii="Times New Roman" w:hAnsi="Times New Roman"/>
+          <w:sz w:val="28"/>
+        </w:rPr>
+        <w:t>Review Articles</w:t>
+      </w:r>
+    </w:p>
+    <w:p>
+      <w:pPr>
+        <w:pStyle w:val="Normal"/>
+        <w:rPr>
+          <w:rFonts w:ascii="Times New Roman" w:hAnsi="Times New Roman" w:cs="Times New Roman"/>
+        </w:rPr>
+      </w:pPr>
+      <w:bookmarkStart w:id="2" w:name="citation"/>
+      <w:r>
+        <w:rPr>
+          <w:rFonts w:cs="Times New Roman" w:ascii="Times New Roman" w:hAnsi="Times New Roman"/>
+        </w:rPr>
+        <w:t>CBT Manual (see PDF)</w:t>
+      </w:r>
+    </w:p>
+    <w:p>
+      <w:pPr>
+        <w:pStyle w:val="Normal"/>
+        <w:rPr/>
+      </w:pPr>
+      <w:hyperlink r:id="rId12">
+        <w:r>
+          <w:rPr>
+            <w:rStyle w:val="InternetLink"/>
+            <w:rFonts w:cs="Times New Roman" w:ascii="Times New Roman" w:hAnsi="Times New Roman"/>
           </w:rPr>
           <w:t>https://www.rand.org/content/dam/rand/pubs/monograph_reports/2005/MR1198.6.pdf</w:t>
         </w:r>
@@ -358,28 +492,28 @@
     </w:p>
     <w:p>
       <w:pPr>
-        <w:rPr>
-          <w:rFonts w:ascii="Times New Roman" w:hAnsi="Times New Roman" w:cs="Times New Roman"/>
-        </w:rPr>
-      </w:pPr>
-      <w:r>
-        <w:rPr>
-          <w:rFonts w:ascii="Times New Roman" w:hAnsi="Times New Roman" w:cs="Times New Roman"/>
+        <w:pStyle w:val="Normal"/>
+        <w:rPr>
+          <w:rFonts w:ascii="Times New Roman" w:hAnsi="Times New Roman" w:cs="Times New Roman"/>
+        </w:rPr>
+      </w:pPr>
+      <w:r>
+        <w:rPr>
+          <w:rFonts w:cs="Times New Roman" w:ascii="Times New Roman" w:hAnsi="Times New Roman"/>
         </w:rPr>
         <w:t>CBT Manual Depression Specific (see PDF)</w:t>
       </w:r>
     </w:p>
     <w:p>
       <w:pPr>
-        <w:rPr>
-          <w:rFonts w:ascii="Times New Roman" w:hAnsi="Times New Roman" w:cs="Times New Roman"/>
-        </w:rPr>
-      </w:pPr>
-      <w:hyperlink r:id="rId13" w:history="1">
+        <w:pStyle w:val="Normal"/>
+        <w:rPr/>
+      </w:pPr>
+      <w:hyperlink r:id="rId13">
         <w:r>
           <w:rPr>
-            <w:rStyle w:val="Hyperlink"/>
-            <w:rFonts w:ascii="Times New Roman" w:hAnsi="Times New Roman" w:cs="Times New Roman"/>
+            <w:rStyle w:val="InternetLink"/>
+            <w:rFonts w:cs="Times New Roman" w:ascii="Times New Roman" w:hAnsi="Times New Roman"/>
           </w:rPr>
           <w:t>http://ipsi.uprrp.edu/pdf/manuales_tara/individual_manual_eng.pdf</w:t>
         </w:r>
@@ -387,28 +521,28 @@
     </w:p>
     <w:p>
       <w:pPr>
-        <w:rPr>
-          <w:rFonts w:ascii="Times New Roman" w:hAnsi="Times New Roman" w:cs="Times New Roman"/>
-        </w:rPr>
-      </w:pPr>
-      <w:r>
-        <w:rPr>
-          <w:rFonts w:ascii="Times New Roman" w:hAnsi="Times New Roman" w:cs="Times New Roman"/>
+        <w:pStyle w:val="Normal"/>
+        <w:rPr>
+          <w:rFonts w:ascii="Times New Roman" w:hAnsi="Times New Roman" w:cs="Times New Roman"/>
+        </w:rPr>
+      </w:pPr>
+      <w:r>
+        <w:rPr>
+          <w:rFonts w:cs="Times New Roman" w:ascii="Times New Roman" w:hAnsi="Times New Roman"/>
         </w:rPr>
         <w:t>Meta-Analysis for CBT (see PDF)</w:t>
       </w:r>
     </w:p>
     <w:p>
       <w:pPr>
-        <w:rPr>
-          <w:rFonts w:ascii="Times New Roman" w:hAnsi="Times New Roman" w:cs="Times New Roman"/>
-        </w:rPr>
-      </w:pPr>
-      <w:hyperlink r:id="rId14" w:history="1">
+        <w:pStyle w:val="Normal"/>
+        <w:rPr/>
+      </w:pPr>
+      <w:hyperlink r:id="rId14">
         <w:r>
           <w:rPr>
-            <w:rStyle w:val="Hyperlink"/>
-            <w:rFonts w:ascii="Times New Roman" w:hAnsi="Times New Roman" w:cs="Times New Roman"/>
+            <w:rStyle w:val="InternetLink"/>
+            <w:rFonts w:cs="Times New Roman" w:ascii="Times New Roman" w:hAnsi="Times New Roman"/>
           </w:rPr>
           <w:t>https://www.ncbi.nlm.nih.gov/pmc/articles/PMC3584580/</w:t>
         </w:r>
@@ -416,35 +550,36 @@
     </w:p>
     <w:p>
       <w:pPr>
-        <w:rPr>
-          <w:rFonts w:ascii="Times New Roman" w:hAnsi="Times New Roman" w:cs="Times New Roman"/>
-        </w:rPr>
-      </w:pPr>
-      <w:r>
-        <w:rPr>
-          <w:rFonts w:ascii="Times New Roman" w:hAnsi="Times New Roman" w:cs="Times New Roman"/>
+        <w:pStyle w:val="Normal"/>
+        <w:rPr>
+          <w:rFonts w:ascii="Times New Roman" w:hAnsi="Times New Roman" w:cs="Times New Roman"/>
+        </w:rPr>
+      </w:pPr>
+      <w:bookmarkStart w:id="3" w:name="citation"/>
+      <w:r>
+        <w:rPr>
+          <w:rFonts w:cs="Times New Roman" w:ascii="Times New Roman" w:hAnsi="Times New Roman"/>
         </w:rPr>
         <w:t>A systematic review of cognitive behavioral therapy and behavioral activation apps for depression</w:t>
       </w:r>
-      <w:bookmarkEnd w:id="1"/>
-      <w:r>
-        <w:rPr>
-          <w:rFonts w:ascii="Times New Roman" w:hAnsi="Times New Roman" w:cs="Times New Roman"/>
+      <w:bookmarkEnd w:id="3"/>
+      <w:r>
+        <w:rPr>
+          <w:rFonts w:cs="Times New Roman" w:ascii="Times New Roman" w:hAnsi="Times New Roman"/>
         </w:rPr>
         <w:t xml:space="preserve"> (see PDF)</w:t>
       </w:r>
     </w:p>
     <w:p>
       <w:pPr>
-        <w:rPr>
-          <w:rFonts w:ascii="Times New Roman" w:hAnsi="Times New Roman" w:cs="Times New Roman"/>
-        </w:rPr>
-      </w:pPr>
-      <w:hyperlink r:id="rId15" w:tgtFrame="_blank" w:history="1">
+        <w:pStyle w:val="Normal"/>
+        <w:rPr/>
+      </w:pPr>
+      <w:hyperlink r:id="rId15">
         <w:r>
           <w:rPr>
-            <w:rStyle w:val="Hyperlink"/>
-            <w:rFonts w:ascii="Times New Roman" w:hAnsi="Times New Roman" w:cs="Times New Roman"/>
+            <w:rStyle w:val="InternetLink"/>
+            <w:rFonts w:cs="Times New Roman" w:ascii="Times New Roman" w:hAnsi="Times New Roman"/>
           </w:rPr>
           <w:t>http://du.idm.oclc.org/login?url=http://search.ebscohost.com/login.aspx?direct=true&amp;db=psyh&amp;AN=2016-55985-001&amp;site=ehost-live&amp;scope=site</w:t>
         </w:r>
@@ -452,13 +587,20 @@
     </w:p>
     <w:p>
       <w:pPr>
-        <w:rPr>
-          <w:rFonts w:ascii="Times New Roman" w:hAnsi="Times New Roman" w:cs="Times New Roman"/>
-        </w:rPr>
-      </w:pPr>
-    </w:p>
-    <w:p>
-      <w:pPr>
+        <w:pStyle w:val="Normal"/>
+        <w:rPr>
+          <w:rFonts w:ascii="Times New Roman" w:hAnsi="Times New Roman" w:cs="Times New Roman"/>
+        </w:rPr>
+      </w:pPr>
+      <w:r>
+        <w:rPr>
+          <w:rFonts w:cs="Times New Roman" w:ascii="Times New Roman" w:hAnsi="Times New Roman"/>
+        </w:rPr>
+      </w:r>
+    </w:p>
+    <w:p>
+      <w:pPr>
+        <w:pStyle w:val="Normal"/>
         <w:rPr>
           <w:rFonts w:ascii="Times New Roman" w:hAnsi="Times New Roman" w:cs="Times New Roman"/>
           <w:sz w:val="28"/>
@@ -466,7 +608,7 @@
       </w:pPr>
       <w:r>
         <w:rPr>
-          <w:rFonts w:ascii="Times New Roman" w:hAnsi="Times New Roman" w:cs="Times New Roman"/>
+          <w:rFonts w:cs="Times New Roman" w:ascii="Times New Roman" w:hAnsi="Times New Roman"/>
           <w:sz w:val="28"/>
         </w:rPr>
         <w:t>Twine</w:t>
@@ -474,28 +616,28 @@
     </w:p>
     <w:p>
       <w:pPr>
-        <w:rPr>
-          <w:rFonts w:ascii="Times New Roman" w:hAnsi="Times New Roman" w:cs="Times New Roman"/>
-        </w:rPr>
-      </w:pPr>
-      <w:r>
-        <w:rPr>
-          <w:rFonts w:ascii="Times New Roman" w:hAnsi="Times New Roman" w:cs="Times New Roman"/>
+        <w:pStyle w:val="Normal"/>
+        <w:rPr>
+          <w:rFonts w:ascii="Times New Roman" w:hAnsi="Times New Roman" w:cs="Times New Roman"/>
+        </w:rPr>
+      </w:pPr>
+      <w:r>
+        <w:rPr>
+          <w:rFonts w:cs="Times New Roman" w:ascii="Times New Roman" w:hAnsi="Times New Roman"/>
         </w:rPr>
         <w:t>Main Website (with install files)</w:t>
       </w:r>
     </w:p>
     <w:p>
       <w:pPr>
-        <w:rPr>
-          <w:rFonts w:ascii="Times New Roman" w:hAnsi="Times New Roman" w:cs="Times New Roman"/>
-        </w:rPr>
-      </w:pPr>
-      <w:hyperlink r:id="rId16" w:tgtFrame="_blank" w:history="1">
+        <w:pStyle w:val="Normal"/>
+        <w:rPr/>
+      </w:pPr>
+      <w:hyperlink r:id="rId16">
         <w:r>
           <w:rPr>
-            <w:rStyle w:val="Hyperlink"/>
-            <w:rFonts w:ascii="Times New Roman" w:hAnsi="Times New Roman" w:cs="Times New Roman"/>
+            <w:rStyle w:val="InternetLink"/>
+            <w:rFonts w:cs="Times New Roman" w:ascii="Times New Roman" w:hAnsi="Times New Roman"/>
           </w:rPr>
           <w:t>http://twinery.org/</w:t>
         </w:r>
@@ -503,98 +645,118 @@
     </w:p>
     <w:p>
       <w:pPr>
-        <w:rPr>
-          <w:rFonts w:ascii="Times New Roman" w:hAnsi="Times New Roman" w:cs="Times New Roman"/>
-        </w:rPr>
-      </w:pPr>
-      <w:r>
-        <w:rPr>
-          <w:rFonts w:ascii="Times New Roman" w:hAnsi="Times New Roman" w:cs="Times New Roman"/>
-        </w:rPr>
-        <w:t xml:space="preserve">Standard </w:t>
-      </w:r>
-      <w:r>
-        <w:rPr>
-          <w:rFonts w:ascii="Times New Roman" w:hAnsi="Times New Roman" w:cs="Times New Roman"/>
-        </w:rPr>
-        <w:t>Library</w:t>
-      </w:r>
-    </w:p>
-    <w:p>
-      <w:pPr>
-        <w:rPr>
-          <w:rFonts w:ascii="Times New Roman" w:hAnsi="Times New Roman" w:cs="Times New Roman"/>
-        </w:rPr>
-      </w:pPr>
-      <w:hyperlink r:id="rId17" w:anchor="markup_html" w:tgtFrame="_blank" w:history="1">
-        <w:r>
-          <w:rPr>
-            <w:rStyle w:val="Hyperlink"/>
-            <w:rFonts w:ascii="Times New Roman" w:hAnsi="Times New Roman" w:cs="Times New Roman"/>
-          </w:rPr>
-          <w:t>https://twine2.neocities.org/#markup_html</w:t>
-        </w:r>
-      </w:hyperlink>
-    </w:p>
-    <w:p>
-      <w:pPr>
-        <w:rPr>
-          <w:rFonts w:ascii="Times New Roman" w:hAnsi="Times New Roman" w:cs="Times New Roman"/>
-        </w:rPr>
-      </w:pPr>
-    </w:p>
-    <w:p>
-      <w:pPr>
-        <w:rPr>
-          <w:rFonts w:ascii="Times New Roman" w:hAnsi="Times New Roman" w:cs="Times New Roman"/>
-        </w:rPr>
-      </w:pPr>
-    </w:p>
-    <w:p>
-      <w:pPr>
-        <w:rPr>
-          <w:rFonts w:ascii="Times New Roman" w:hAnsi="Times New Roman" w:cs="Times New Roman"/>
-        </w:rPr>
-      </w:pPr>
+        <w:pStyle w:val="Normal"/>
+        <w:rPr>
+          <w:rFonts w:ascii="Times New Roman" w:hAnsi="Times New Roman" w:cs="Times New Roman"/>
+        </w:rPr>
+      </w:pPr>
+      <w:r>
+        <w:rPr>
+          <w:rFonts w:cs="Times New Roman" w:ascii="Times New Roman" w:hAnsi="Times New Roman"/>
+        </w:rPr>
+        <w:t>Standard Library</w:t>
+      </w:r>
+    </w:p>
+    <w:p>
+      <w:pPr>
+        <w:pStyle w:val="Normal"/>
+        <w:rPr/>
+      </w:pPr>
+      <w:r>
+        <w:fldChar w:fldCharType="begin"/>
+      </w:r>
+      <w:r>
+        <w:instrText> HYPERLINK "https://twine2.neocities.org/" \l "markup_html"</w:instrText>
+      </w:r>
+      <w:r>
+        <w:fldChar w:fldCharType="separate"/>
+      </w:r>
+      <w:r>
+        <w:rPr>
+          <w:rStyle w:val="InternetLink"/>
+          <w:rFonts w:cs="Times New Roman" w:ascii="Times New Roman" w:hAnsi="Times New Roman"/>
+        </w:rPr>
+        <w:t>https://twine2.neocities.org/#markup_html</w:t>
+      </w:r>
+      <w:r>
+        <w:fldChar w:fldCharType="end"/>
+      </w:r>
+    </w:p>
+    <w:p>
+      <w:pPr>
+        <w:pStyle w:val="Normal"/>
+        <w:rPr>
+          <w:rFonts w:ascii="Times New Roman" w:hAnsi="Times New Roman" w:cs="Times New Roman"/>
+        </w:rPr>
+      </w:pPr>
+      <w:r>
+        <w:rPr>
+          <w:rFonts w:cs="Times New Roman" w:ascii="Times New Roman" w:hAnsi="Times New Roman"/>
+        </w:rPr>
+      </w:r>
+    </w:p>
+    <w:p>
+      <w:pPr>
+        <w:pStyle w:val="Normal"/>
+        <w:rPr>
+          <w:rFonts w:ascii="Times New Roman" w:hAnsi="Times New Roman" w:cs="Times New Roman"/>
+        </w:rPr>
+      </w:pPr>
+      <w:r>
+        <w:rPr>
+          <w:rFonts w:cs="Times New Roman" w:ascii="Times New Roman" w:hAnsi="Times New Roman"/>
+        </w:rPr>
+      </w:r>
+    </w:p>
+    <w:p>
+      <w:pPr>
+        <w:pStyle w:val="Normal"/>
+        <w:spacing w:before="0" w:after="160"/>
+        <w:rPr/>
+      </w:pPr>
+      <w:r>
+        <w:rPr/>
+      </w:r>
     </w:p>
     <w:sectPr>
+      <w:type w:val="nextPage"/>
       <w:pgSz w:w="12240" w:h="15840"/>
-      <w:pgMar w:top="1440" w:right="1440" w:bottom="1440" w:left="1440" w:header="720" w:footer="720" w:gutter="0"/>
-      <w:cols w:space="720"/>
-      <w:docGrid w:linePitch="360"/>
+      <w:pgMar w:left="1440" w:right="1440" w:header="0" w:top="1440" w:footer="0" w:bottom="1440" w:gutter="0"/>
+      <w:pgNumType w:fmt="decimal"/>
+      <w:formProt w:val="false"/>
+      <w:textDirection w:val="lrTb"/>
+      <w:docGrid w:type="default" w:linePitch="360" w:charSpace="4294965247"/>
     </w:sectPr>
   </w:body>
 </w:document>
 </file>
 
 <file path=word/styles.xml><?xml version="1.0" encoding="utf-8"?>
-<w:styles xmlns:mc="http://schemas.openxmlformats.org/markup-compatibility/2006" xmlns:r="http://schemas.openxmlformats.org/officeDocument/2006/relationships" xmlns:w="http://schemas.openxmlformats.org/wordprocessingml/2006/main" xmlns:w14="http://schemas.microsoft.com/office/word/2010/wordml" xmlns:w15="http://schemas.microsoft.com/office/word/2012/wordml" xmlns:w16cid="http://schemas.microsoft.com/office/word/2016/wordml/cid" xmlns:w16se="http://schemas.microsoft.com/office/word/2015/wordml/symex" mc:Ignorable="w14 w15 w16se w16cid">
+<w:styles xmlns:w="http://schemas.openxmlformats.org/wordprocessingml/2006/main" xmlns:w14="http://schemas.microsoft.com/office/word/2010/wordml" xmlns:mc="http://schemas.openxmlformats.org/markup-compatibility/2006" mc:Ignorable="w14">
   <w:docDefaults>
     <w:rPrDefault>
       <w:rPr>
-        <w:rFonts w:asciiTheme="minorHAnsi" w:eastAsiaTheme="minorHAnsi" w:hAnsiTheme="minorHAnsi" w:cstheme="minorBidi"/>
+        <w:rFonts w:ascii="Calibri" w:hAnsi="Calibri" w:eastAsia="Calibri" w:cs="" w:asciiTheme="minorHAnsi" w:cstheme="minorBidi" w:eastAsiaTheme="minorHAnsi" w:hAnsiTheme="minorHAnsi"/>
         <w:sz w:val="22"/>
         <w:szCs w:val="22"/>
         <w:lang w:val="en-US" w:eastAsia="en-US" w:bidi="ar-SA"/>
       </w:rPr>
     </w:rPrDefault>
     <w:pPrDefault>
-      <w:pPr>
-        <w:spacing w:after="160" w:line="259" w:lineRule="auto"/>
-      </w:pPr>
+      <w:pPr/>
     </w:pPrDefault>
   </w:docDefaults>
   <w:latentStyles w:defLockedState="0" w:defUIPriority="99" w:defSemiHidden="0" w:defUnhideWhenUsed="0" w:defQFormat="0" w:count="375">
     <w:lsdException w:name="Normal" w:uiPriority="0" w:qFormat="1"/>
     <w:lsdException w:name="heading 1" w:uiPriority="9" w:qFormat="1"/>
-    <w:lsdException w:name="heading 2" w:semiHidden="1" w:uiPriority="9" w:unhideWhenUsed="1" w:qFormat="1"/>
-    <w:lsdException w:name="heading 3" w:semiHidden="1" w:uiPriority="9" w:unhideWhenUsed="1" w:qFormat="1"/>
-    <w:lsdException w:name="heading 4" w:semiHidden="1" w:uiPriority="9" w:unhideWhenUsed="1" w:qFormat="1"/>
-    <w:lsdException w:name="heading 5" w:semiHidden="1" w:uiPriority="9" w:unhideWhenUsed="1" w:qFormat="1"/>
-    <w:lsdException w:name="heading 6" w:semiHidden="1" w:uiPriority="9" w:unhideWhenUsed="1" w:qFormat="1"/>
-    <w:lsdException w:name="heading 7" w:semiHidden="1" w:uiPriority="9" w:unhideWhenUsed="1" w:qFormat="1"/>
-    <w:lsdException w:name="heading 8" w:semiHidden="1" w:uiPriority="9" w:unhideWhenUsed="1" w:qFormat="1"/>
-    <w:lsdException w:name="heading 9" w:semiHidden="1" w:uiPriority="9" w:unhideWhenUsed="1" w:qFormat="1"/>
+    <w:lsdException w:name="heading 2" w:uiPriority="9" w:semiHidden="1" w:unhideWhenUsed="1" w:qFormat="1"/>
+    <w:lsdException w:name="heading 3" w:uiPriority="9" w:semiHidden="1" w:unhideWhenUsed="1" w:qFormat="1"/>
+    <w:lsdException w:name="heading 4" w:uiPriority="9" w:semiHidden="1" w:unhideWhenUsed="1" w:qFormat="1"/>
+    <w:lsdException w:name="heading 5" w:uiPriority="9" w:semiHidden="1" w:unhideWhenUsed="1" w:qFormat="1"/>
+    <w:lsdException w:name="heading 6" w:uiPriority="9" w:semiHidden="1" w:unhideWhenUsed="1" w:qFormat="1"/>
+    <w:lsdException w:name="heading 7" w:uiPriority="9" w:semiHidden="1" w:unhideWhenUsed="1" w:qFormat="1"/>
+    <w:lsdException w:name="heading 8" w:uiPriority="9" w:semiHidden="1" w:unhideWhenUsed="1" w:qFormat="1"/>
+    <w:lsdException w:name="heading 9" w:uiPriority="9" w:semiHidden="1" w:unhideWhenUsed="1" w:qFormat="1"/>
     <w:lsdException w:name="index 1" w:semiHidden="1" w:unhideWhenUsed="1"/>
     <w:lsdException w:name="index 2" w:semiHidden="1" w:unhideWhenUsed="1"/>
     <w:lsdException w:name="index 3" w:semiHidden="1" w:unhideWhenUsed="1"/>
@@ -604,22 +766,22 @@
     <w:lsdException w:name="index 7" w:semiHidden="1" w:unhideWhenUsed="1"/>
     <w:lsdException w:name="index 8" w:semiHidden="1" w:unhideWhenUsed="1"/>
     <w:lsdException w:name="index 9" w:semiHidden="1" w:unhideWhenUsed="1"/>
-    <w:lsdException w:name="toc 1" w:semiHidden="1" w:uiPriority="39" w:unhideWhenUsed="1"/>
-    <w:lsdException w:name="toc 2" w:semiHidden="1" w:uiPriority="39" w:unhideWhenUsed="1"/>
-    <w:lsdException w:name="toc 3" w:semiHidden="1" w:uiPriority="39" w:unhideWhenUsed="1"/>
-    <w:lsdException w:name="toc 4" w:semiHidden="1" w:uiPriority="39" w:unhideWhenUsed="1"/>
-    <w:lsdException w:name="toc 5" w:semiHidden="1" w:uiPriority="39" w:unhideWhenUsed="1"/>
-    <w:lsdException w:name="toc 6" w:semiHidden="1" w:uiPriority="39" w:unhideWhenUsed="1"/>
-    <w:lsdException w:name="toc 7" w:semiHidden="1" w:uiPriority="39" w:unhideWhenUsed="1"/>
-    <w:lsdException w:name="toc 8" w:semiHidden="1" w:uiPriority="39" w:unhideWhenUsed="1"/>
-    <w:lsdException w:name="toc 9" w:semiHidden="1" w:uiPriority="39" w:unhideWhenUsed="1"/>
+    <w:lsdException w:name="toc 1" w:uiPriority="39" w:semiHidden="1" w:unhideWhenUsed="1"/>
+    <w:lsdException w:name="toc 2" w:uiPriority="39" w:semiHidden="1" w:unhideWhenUsed="1"/>
+    <w:lsdException w:name="toc 3" w:uiPriority="39" w:semiHidden="1" w:unhideWhenUsed="1"/>
+    <w:lsdException w:name="toc 4" w:uiPriority="39" w:semiHidden="1" w:unhideWhenUsed="1"/>
+    <w:lsdException w:name="toc 5" w:uiPriority="39" w:semiHidden="1" w:unhideWhenUsed="1"/>
+    <w:lsdException w:name="toc 6" w:uiPriority="39" w:semiHidden="1" w:unhideWhenUsed="1"/>
+    <w:lsdException w:name="toc 7" w:uiPriority="39" w:semiHidden="1" w:unhideWhenUsed="1"/>
+    <w:lsdException w:name="toc 8" w:uiPriority="39" w:semiHidden="1" w:unhideWhenUsed="1"/>
+    <w:lsdException w:name="toc 9" w:uiPriority="39" w:semiHidden="1" w:unhideWhenUsed="1"/>
     <w:lsdException w:name="Normal Indent" w:semiHidden="1" w:unhideWhenUsed="1"/>
     <w:lsdException w:name="footnote text" w:semiHidden="1" w:unhideWhenUsed="1"/>
     <w:lsdException w:name="annotation text" w:semiHidden="1" w:unhideWhenUsed="1"/>
     <w:lsdException w:name="header" w:semiHidden="1" w:unhideWhenUsed="1"/>
     <w:lsdException w:name="footer" w:semiHidden="1" w:unhideWhenUsed="1"/>
     <w:lsdException w:name="index heading" w:semiHidden="1" w:unhideWhenUsed="1"/>
-    <w:lsdException w:name="caption" w:semiHidden="1" w:uiPriority="35" w:unhideWhenUsed="1" w:qFormat="1"/>
+    <w:lsdException w:name="caption" w:uiPriority="35" w:semiHidden="1" w:unhideWhenUsed="1" w:qFormat="1"/>
     <w:lsdException w:name="table of figures" w:semiHidden="1" w:unhideWhenUsed="1"/>
     <w:lsdException w:name="envelope address" w:semiHidden="1" w:unhideWhenUsed="1"/>
     <w:lsdException w:name="envelope return" w:semiHidden="1" w:unhideWhenUsed="1"/>
@@ -650,7 +812,7 @@
     <w:lsdException w:name="Title" w:uiPriority="10" w:qFormat="1"/>
     <w:lsdException w:name="Closing" w:semiHidden="1" w:unhideWhenUsed="1"/>
     <w:lsdException w:name="Signature" w:semiHidden="1" w:unhideWhenUsed="1"/>
-    <w:lsdException w:name="Default Paragraph Font" w:semiHidden="1" w:uiPriority="1" w:unhideWhenUsed="1"/>
+    <w:lsdException w:name="Default Paragraph Font" w:uiPriority="1" w:semiHidden="1" w:unhideWhenUsed="1"/>
     <w:lsdException w:name="Body Text" w:semiHidden="1" w:unhideWhenUsed="1"/>
     <w:lsdException w:name="Body Text Indent" w:semiHidden="1" w:unhideWhenUsed="1"/>
     <w:lsdException w:name="List Continue" w:semiHidden="1" w:unhideWhenUsed="1"/>
@@ -850,8 +1012,8 @@
     <w:lsdException w:name="Subtle Reference" w:uiPriority="31" w:qFormat="1"/>
     <w:lsdException w:name="Intense Reference" w:uiPriority="32" w:qFormat="1"/>
     <w:lsdException w:name="Book Title" w:uiPriority="33" w:qFormat="1"/>
-    <w:lsdException w:name="Bibliography" w:semiHidden="1" w:uiPriority="37" w:unhideWhenUsed="1"/>
-    <w:lsdException w:name="TOC Heading" w:semiHidden="1" w:uiPriority="39" w:unhideWhenUsed="1" w:qFormat="1"/>
+    <w:lsdException w:name="Bibliography" w:uiPriority="37" w:semiHidden="1" w:unhideWhenUsed="1"/>
+    <w:lsdException w:name="TOC Heading" w:uiPriority="39" w:semiHidden="1" w:unhideWhenUsed="1" w:qFormat="1"/>
     <w:lsdException w:name="Plain Table 1" w:uiPriority="41"/>
     <w:lsdException w:name="Plain Table 2" w:uiPriority="42"/>
     <w:lsdException w:name="Plain Table 3" w:uiPriority="43"/>
@@ -961,15 +1123,126 @@
     <w:lsdException w:name="Hashtag" w:semiHidden="1" w:unhideWhenUsed="1"/>
     <w:lsdException w:name="Unresolved Mention" w:semiHidden="1" w:unhideWhenUsed="1"/>
   </w:latentStyles>
-  <w:style w:type="paragraph" w:default="1" w:styleId="Normal">
+  <w:style w:type="paragraph" w:styleId="Normal" w:default="1">
     <w:name w:val="Normal"/>
     <w:qFormat/>
+    <w:pPr>
+      <w:widowControl/>
+      <w:bidi w:val="0"/>
+      <w:spacing w:lineRule="auto" w:line="259" w:before="0" w:after="160"/>
+      <w:jc w:val="left"/>
+    </w:pPr>
+    <w:rPr>
+      <w:rFonts w:ascii="Calibri" w:hAnsi="Calibri" w:eastAsia="Calibri" w:cs="" w:asciiTheme="minorHAnsi" w:cstheme="minorBidi" w:eastAsiaTheme="minorHAnsi" w:hAnsiTheme="minorHAnsi"/>
+      <w:color w:val="auto"/>
+      <w:sz w:val="22"/>
+      <w:szCs w:val="22"/>
+      <w:lang w:val="en-US" w:eastAsia="en-US" w:bidi="ar-SA"/>
+    </w:rPr>
   </w:style>
-  <w:style w:type="character" w:default="1" w:styleId="DefaultParagraphFont">
+  <w:style w:type="paragraph" w:styleId="Heading1">
+    <w:name w:val="Heading 1"/>
+    <w:basedOn w:val="Heading"/>
+    <w:qFormat/>
+    <w:pPr/>
+    <w:rPr/>
+  </w:style>
+  <w:style w:type="character" w:styleId="DefaultParagraphFont" w:default="1">
     <w:name w:val="Default Paragraph Font"/>
     <w:uiPriority w:val="1"/>
     <w:semiHidden/>
     <w:unhideWhenUsed/>
+    <w:qFormat/>
+    <w:rPr/>
+  </w:style>
+  <w:style w:type="character" w:styleId="InternetLink">
+    <w:name w:val="Internet Link"/>
+    <w:basedOn w:val="DefaultParagraphFont"/>
+    <w:uiPriority w:val="99"/>
+    <w:unhideWhenUsed/>
+    <w:rsid w:val="008e658e"/>
+    <w:rPr>
+      <w:color w:val="0000FF"/>
+      <w:u w:val="single"/>
+    </w:rPr>
+  </w:style>
+  <w:style w:type="character" w:styleId="UnresolvedMention">
+    <w:name w:val="Unresolved Mention"/>
+    <w:basedOn w:val="DefaultParagraphFont"/>
+    <w:uiPriority w:val="99"/>
+    <w:semiHidden/>
+    <w:unhideWhenUsed/>
+    <w:qFormat/>
+    <w:rsid w:val="008723e8"/>
+    <w:rPr>
+      <w:color w:val="808080"/>
+      <w:shd w:fill="E6E6E6" w:val="clear"/>
+    </w:rPr>
+  </w:style>
+  <w:style w:type="paragraph" w:styleId="Heading">
+    <w:name w:val="Heading"/>
+    <w:basedOn w:val="Normal"/>
+    <w:next w:val="TextBody"/>
+    <w:qFormat/>
+    <w:pPr>
+      <w:keepNext/>
+      <w:spacing w:before="240" w:after="120"/>
+    </w:pPr>
+    <w:rPr>
+      <w:rFonts w:ascii="Liberation Sans" w:hAnsi="Liberation Sans" w:eastAsia="Noto Sans CJK SC Regular" w:cs="FreeSans"/>
+      <w:sz w:val="28"/>
+      <w:szCs w:val="28"/>
+    </w:rPr>
+  </w:style>
+  <w:style w:type="paragraph" w:styleId="TextBody">
+    <w:name w:val="Body Text"/>
+    <w:basedOn w:val="Normal"/>
+    <w:pPr>
+      <w:spacing w:lineRule="auto" w:line="288" w:before="0" w:after="140"/>
+    </w:pPr>
+    <w:rPr/>
+  </w:style>
+  <w:style w:type="paragraph" w:styleId="List">
+    <w:name w:val="List"/>
+    <w:basedOn w:val="TextBody"/>
+    <w:pPr/>
+    <w:rPr>
+      <w:rFonts w:cs="FreeSans"/>
+    </w:rPr>
+  </w:style>
+  <w:style w:type="paragraph" w:styleId="Caption">
+    <w:name w:val="Caption"/>
+    <w:basedOn w:val="Normal"/>
+    <w:qFormat/>
+    <w:pPr>
+      <w:suppressLineNumbers/>
+      <w:spacing w:before="120" w:after="120"/>
+    </w:pPr>
+    <w:rPr>
+      <w:rFonts w:cs="FreeSans"/>
+      <w:i/>
+      <w:iCs/>
+      <w:sz w:val="24"/>
+      <w:szCs w:val="24"/>
+    </w:rPr>
+  </w:style>
+  <w:style w:type="paragraph" w:styleId="Index">
+    <w:name w:val="Index"/>
+    <w:basedOn w:val="Normal"/>
+    <w:qFormat/>
+    <w:pPr>
+      <w:suppressLineNumbers/>
+    </w:pPr>
+    <w:rPr>
+      <w:rFonts w:cs="FreeSans"/>
+    </w:rPr>
+  </w:style>
+  <w:style w:type="numbering" w:styleId="NoList" w:default="1">
+    <w:name w:val="No List"/>
+    <w:uiPriority w:val="99"/>
+    <w:semiHidden/>
+    <w:unhideWhenUsed/>
+    <w:qFormat/>
   </w:style>
   <w:style w:type="table" w:default="1" w:styleId="TableNormal">
     <w:name w:val="Normal Table"/>
@@ -985,35 +1258,6 @@
         <w:right w:w="108" w:type="dxa"/>
       </w:tblCellMar>
     </w:tblPr>
-  </w:style>
-  <w:style w:type="numbering" w:default="1" w:styleId="NoList">
-    <w:name w:val="No List"/>
-    <w:uiPriority w:val="99"/>
-    <w:semiHidden/>
-    <w:unhideWhenUsed/>
-  </w:style>
-  <w:style w:type="character" w:styleId="Hyperlink">
-    <w:name w:val="Hyperlink"/>
-    <w:basedOn w:val="DefaultParagraphFont"/>
-    <w:uiPriority w:val="99"/>
-    <w:unhideWhenUsed/>
-    <w:rsid w:val="008E658E"/>
-    <w:rPr>
-      <w:color w:val="0000FF"/>
-      <w:u w:val="single"/>
-    </w:rPr>
-  </w:style>
-  <w:style w:type="character" w:styleId="UnresolvedMention">
-    <w:name w:val="Unresolved Mention"/>
-    <w:basedOn w:val="DefaultParagraphFont"/>
-    <w:uiPriority w:val="99"/>
-    <w:semiHidden/>
-    <w:unhideWhenUsed/>
-    <w:rsid w:val="008723E8"/>
-    <w:rPr>
-      <w:color w:val="808080"/>
-      <w:shd w:val="clear" w:color="auto" w:fill="E6E6E6"/>
-    </w:rPr>
   </w:style>
 </w:styles>
 </file>

</xml_diff>